<commit_message>
prep test, todo update
</commit_message>
<xml_diff>
--- a/prep test.docx
+++ b/prep test.docx
@@ -12,7 +12,6 @@
           <w:shd w:val="clear" w:color="auto" w:fill="FFFFFF"/>
         </w:rPr>
       </w:pPr>
-      <w:proofErr w:type="gramStart"/>
       <w:r>
         <w:rPr>
           <w:rFonts w:ascii="Arial" w:hAnsi="Arial" w:cs="Arial"/>
@@ -21,9 +20,8 @@
           <w:szCs w:val="23"/>
           <w:shd w:val="clear" w:color="auto" w:fill="FFFFFF"/>
         </w:rPr>
-        <w:t>Print(</w:t>
-      </w:r>
-      <w:proofErr w:type="gramEnd"/>
+        <w:t>print(</w:t>
+      </w:r>
       <w:r>
         <w:rPr>
           <w:rFonts w:ascii="Arial" w:hAnsi="Arial" w:cs="Arial" w:hint="eastAsia"/>
@@ -34,7 +32,6 @@
         </w:rPr>
         <w:t>bool(</w:t>
       </w:r>
-      <w:proofErr w:type="spellStart"/>
       <w:r>
         <w:rPr>
           <w:rFonts w:ascii="Arial" w:hAnsi="Arial" w:cs="Arial"/>
@@ -43,9 +40,20 @@
           <w:szCs w:val="23"/>
           <w:shd w:val="clear" w:color="auto" w:fill="FFFFFF"/>
         </w:rPr>
-        <w:t>int</w:t>
-      </w:r>
-      <w:proofErr w:type="spellEnd"/>
+        <w:t>int(input())))</w:t>
+      </w:r>
+    </w:p>
+    <w:p>
+      <w:r>
+        <w:rPr>
+          <w:rFonts w:ascii="Arial" w:hAnsi="Arial" w:cs="Arial" w:hint="eastAsia"/>
+          <w:color w:val="212529"/>
+          <w:sz w:val="23"/>
+          <w:szCs w:val="23"/>
+          <w:shd w:val="clear" w:color="auto" w:fill="FFFFFF"/>
+        </w:rPr>
+        <w:t xml:space="preserve">&gt;&gt;  </w:t>
+      </w:r>
       <w:r>
         <w:rPr>
           <w:rFonts w:ascii="Arial" w:hAnsi="Arial" w:cs="Arial"/>
@@ -54,7 +62,17 @@
           <w:szCs w:val="23"/>
           <w:shd w:val="clear" w:color="auto" w:fill="FFFFFF"/>
         </w:rPr>
-        <w:t>(input())</w:t>
+        <w:t>true</w:t>
+      </w:r>
+      <w:r>
+        <w:rPr>
+          <w:rFonts w:ascii="Arial" w:hAnsi="Arial" w:cs="Arial" w:hint="eastAsia"/>
+          <w:color w:val="212529"/>
+          <w:sz w:val="23"/>
+          <w:szCs w:val="23"/>
+          <w:shd w:val="clear" w:color="auto" w:fill="FFFFFF"/>
+        </w:rPr>
+        <w:t xml:space="preserve"> </w:t>
       </w:r>
       <w:r>
         <w:rPr>
@@ -64,15 +82,8 @@
           <w:szCs w:val="23"/>
           <w:shd w:val="clear" w:color="auto" w:fill="FFFFFF"/>
         </w:rPr>
-        <w:t>))</w:t>
-      </w:r>
-    </w:p>
-    <w:p>
-      <w:pPr>
-        <w:rPr>
-          <w:rFonts w:hint="eastAsia"/>
-        </w:rPr>
-      </w:pPr>
+        <w:t xml:space="preserve">false </w:t>
+      </w:r>
       <w:r>
         <w:rPr>
           <w:rFonts w:ascii="Arial" w:hAnsi="Arial" w:cs="Arial" w:hint="eastAsia"/>
@@ -81,17 +92,7 @@
           <w:szCs w:val="23"/>
           <w:shd w:val="clear" w:color="auto" w:fill="FFFFFF"/>
         </w:rPr>
-        <w:t xml:space="preserve">&gt;&gt;  </w:t>
-      </w:r>
-      <w:r>
-        <w:rPr>
-          <w:rFonts w:ascii="Arial" w:hAnsi="Arial" w:cs="Arial"/>
-          <w:color w:val="212529"/>
-          <w:sz w:val="23"/>
-          <w:szCs w:val="23"/>
-          <w:shd w:val="clear" w:color="auto" w:fill="FFFFFF"/>
-        </w:rPr>
-        <w:t>true</w:t>
+        <w:t>로</w:t>
       </w:r>
       <w:r>
         <w:rPr>
@@ -105,55 +106,210 @@
       </w:r>
       <w:r>
         <w:rPr>
-          <w:rFonts w:ascii="Arial" w:hAnsi="Arial" w:cs="Arial"/>
-          <w:color w:val="212529"/>
-          <w:sz w:val="23"/>
-          <w:szCs w:val="23"/>
-          <w:shd w:val="clear" w:color="auto" w:fill="FFFFFF"/>
-        </w:rPr>
-        <w:t xml:space="preserve">false </w:t>
-      </w:r>
-      <w:r>
-        <w:rPr>
           <w:rFonts w:ascii="Arial" w:hAnsi="Arial" w:cs="Arial" w:hint="eastAsia"/>
           <w:color w:val="212529"/>
           <w:sz w:val="23"/>
           <w:szCs w:val="23"/>
           <w:shd w:val="clear" w:color="auto" w:fill="FFFFFF"/>
         </w:rPr>
-        <w:t>로</w:t>
-      </w:r>
-      <w:r>
-        <w:rPr>
-          <w:rFonts w:ascii="Arial" w:hAnsi="Arial" w:cs="Arial" w:hint="eastAsia"/>
-          <w:color w:val="212529"/>
-          <w:sz w:val="23"/>
-          <w:szCs w:val="23"/>
-          <w:shd w:val="clear" w:color="auto" w:fill="FFFFFF"/>
-        </w:rPr>
-        <w:t xml:space="preserve"> </w:t>
-      </w:r>
-      <w:r>
-        <w:rPr>
-          <w:rFonts w:ascii="Arial" w:hAnsi="Arial" w:cs="Arial" w:hint="eastAsia"/>
-          <w:color w:val="212529"/>
-          <w:sz w:val="23"/>
-          <w:szCs w:val="23"/>
-          <w:shd w:val="clear" w:color="auto" w:fill="FFFFFF"/>
-        </w:rPr>
         <w:t>출력</w:t>
       </w:r>
       <w:r>
         <w:br/>
       </w:r>
+      <w:bookmarkStart w:id="0" w:name="_GoBack"/>
+      <w:bookmarkEnd w:id="0"/>
+    </w:p>
+    <w:p>
+      <w:r>
+        <w:rPr>
+          <w:rFonts w:hint="eastAsia"/>
+        </w:rPr>
+        <w:t xml:space="preserve">비트연산 : </w:t>
+      </w:r>
+      <w:r>
+        <w:t>6059, 6060</w:t>
+      </w:r>
+    </w:p>
+    <w:p>
+      <w:r>
+        <w:tab/>
+        <w:t>+</w:t>
+      </w:r>
+      <w:r>
+        <w:rPr>
+          <w:rFonts w:hint="eastAsia"/>
+        </w:rPr>
+        <w:t>순열 조합</w:t>
+      </w:r>
+    </w:p>
+    <w:p/>
+    <w:p>
+      <w:pPr>
+        <w:rPr>
+          <w:rFonts w:hint="eastAsia"/>
+        </w:rPr>
+      </w:pPr>
+      <w:r>
+        <w:rPr>
+          <w:rFonts w:hint="eastAsia"/>
+        </w:rPr>
+        <w:t xml:space="preserve">6095, </w:t>
+      </w:r>
+      <w:r>
+        <w:t>6096, 6097,6098</w:t>
+      </w:r>
+    </w:p>
+    <w:p/>
+    <w:p>
+      <w:r>
+        <w:rPr>
+          <w:rFonts w:hint="eastAsia"/>
+        </w:rPr>
+        <w:t>소수점</w:t>
+      </w:r>
+      <w:r>
+        <w:t xml:space="preserve"> 지정</w:t>
+      </w:r>
+    </w:p>
+    <w:p>
+      <w:r>
+        <w:rPr>
+          <w:rFonts w:hint="eastAsia"/>
+        </w:rPr>
+        <w:t>람다</w:t>
+      </w:r>
+      <w:r>
+        <w:t xml:space="preserve"> - </w:t>
+      </w:r>
+    </w:p>
+    <w:p>
+      <w:r>
+        <w:rPr>
+          <w:rFonts w:hint="eastAsia"/>
+        </w:rPr>
+        <w:t>진법</w:t>
+      </w:r>
+      <w:r>
+        <w:t>, 비트연산</w:t>
+      </w:r>
+    </w:p>
+    <w:p>
+      <w:r>
+        <w:rPr>
+          <w:rFonts w:hint="eastAsia"/>
+        </w:rPr>
+        <w:t>재귀</w:t>
+      </w:r>
+    </w:p>
+    <w:p/>
+    <w:p>
+      <w:r>
+        <w:t>c  fstring</w:t>
+      </w:r>
+    </w:p>
+    <w:p/>
+    <w:p>
+      <w:pPr>
+        <w:pBdr>
+          <w:bottom w:val="single" w:sz="6" w:space="1" w:color="auto"/>
+        </w:pBdr>
+      </w:pPr>
+    </w:p>
+    <w:p/>
+    <w:p>
+      <w:r>
+        <w:rPr>
+          <w:rFonts w:hint="eastAsia"/>
+        </w:rPr>
+        <w:t>노션</w:t>
+      </w:r>
+    </w:p>
+    <w:p>
+      <w:r>
+        <w:rPr>
+          <w:rFonts w:hint="eastAsia"/>
+        </w:rPr>
+        <w:t>와이어프레임</w:t>
+      </w:r>
+    </w:p>
+    <w:p>
+      <w:r>
+        <w:rPr>
+          <w:rFonts w:hint="eastAsia"/>
+        </w:rPr>
+        <w:t>시퀀스다이어그램</w:t>
+      </w:r>
+    </w:p>
+    <w:p>
+      <w:r>
+        <w:t>tc 만들어서 정리</w:t>
+      </w:r>
+    </w:p>
+    <w:p>
+      <w:r>
+        <w:t>ucc 제작 툴</w:t>
+      </w:r>
+    </w:p>
+    <w:p>
+      <w:r>
+        <w:rPr>
+          <w:rFonts w:hint="eastAsia"/>
+        </w:rPr>
+        <w:t>지라</w:t>
+      </w:r>
+    </w:p>
+    <w:p>
+      <w:r>
+        <w:rPr>
+          <w:rFonts w:hint="eastAsia"/>
+        </w:rPr>
+        <w:t>노트북</w:t>
+      </w:r>
+      <w:r>
+        <w:t xml:space="preserve"> 개발 환경 설정</w:t>
+      </w:r>
+    </w:p>
+    <w:p>
+      <w:pPr>
+        <w:rPr>
+          <w:rFonts w:hint="eastAsia"/>
+        </w:rPr>
+      </w:pPr>
+      <w:r>
+        <w:rPr>
+          <w:rFonts w:hint="eastAsia"/>
+        </w:rPr>
+        <w:t>뷰</w:t>
+      </w:r>
+      <w:r>
+        <w:t xml:space="preserve"> 복습</w:t>
+      </w:r>
+    </w:p>
+    <w:p/>
+    <w:p/>
+    <w:p>
+      <w:r>
+        <w:rPr>
+          <w:rFonts w:hint="eastAsia"/>
+        </w:rPr>
+        <w:t>명세서</w:t>
+      </w:r>
+      <w:r>
+        <w:t xml:space="preserve"> 기반 - 명세기술서</w:t>
+      </w:r>
+    </w:p>
+    <w:p>
+      <w:pPr>
+        <w:rPr>
+          <w:rFonts w:hint="eastAsia"/>
+        </w:rPr>
+      </w:pPr>
+      <w:r>
+        <w:t>github - tupli</w:t>
+      </w:r>
     </w:p>
     <w:sectPr>
-      <w:headerReference w:type="even" r:id="rId7"/>
-      <w:headerReference w:type="default" r:id="rId8"/>
-      <w:footerReference w:type="even" r:id="rId9"/>
-      <w:footerReference w:type="default" r:id="rId10"/>
-      <w:headerReference w:type="first" r:id="rId11"/>
-      <w:footerReference w:type="first" r:id="rId12"/>
       <w:pgSz w:w="11906" w:h="16838"/>
       <w:pgMar w:top="1701" w:right="1440" w:bottom="1440" w:left="1440" w:header="851" w:footer="992" w:gutter="0"/>
       <w:cols w:space="425"/>
@@ -188,36 +344,6 @@
 </w:endnotes>
 </file>
 
-<file path=word/footer1.xml><?xml version="1.0" encoding="utf-8"?>
-<w:ftr xmlns:wpc="http://schemas.microsoft.com/office/word/2010/wordprocessingCanvas" xmlns:cx="http://schemas.microsoft.com/office/drawing/2014/chartex" xmlns:cx1="http://schemas.microsoft.com/office/drawing/2015/9/8/chartex" xmlns:mc="http://schemas.openxmlformats.org/markup-compatibility/2006" xmlns:o="urn:schemas-microsoft-com:office:office" xmlns:r="http://schemas.openxmlformats.org/officeDocument/2006/relationships" xmlns:m="http://schemas.openxmlformats.org/officeDocument/2006/math" xmlns:v="urn:schemas-microsoft-com:vml" xmlns:wp14="http://schemas.microsoft.com/office/word/2010/wordprocessingDrawing" xmlns:wp="http://schemas.openxmlformats.org/drawingml/2006/wordprocessingDrawing" xmlns:w10="urn:schemas-microsoft-com:office:word" xmlns:w="http://schemas.openxmlformats.org/wordprocessingml/2006/main" xmlns:w14="http://schemas.microsoft.com/office/word/2010/wordml" xmlns:w15="http://schemas.microsoft.com/office/word/2012/wordml" xmlns:w16se="http://schemas.microsoft.com/office/word/2015/wordml/symex" xmlns:wpg="http://schemas.microsoft.com/office/word/2010/wordprocessingGroup" xmlns:wpi="http://schemas.microsoft.com/office/word/2010/wordprocessingInk" xmlns:wne="http://schemas.microsoft.com/office/word/2006/wordml" xmlns:wps="http://schemas.microsoft.com/office/word/2010/wordprocessingShape" mc:Ignorable="w14 w15 w16se wp14">
-  <w:p>
-    <w:pPr>
-      <w:pStyle w:val="a5"/>
-    </w:pPr>
-  </w:p>
-</w:ftr>
-</file>
-
-<file path=word/footer2.xml><?xml version="1.0" encoding="utf-8"?>
-<w:ftr xmlns:wpc="http://schemas.microsoft.com/office/word/2010/wordprocessingCanvas" xmlns:cx="http://schemas.microsoft.com/office/drawing/2014/chartex" xmlns:cx1="http://schemas.microsoft.com/office/drawing/2015/9/8/chartex" xmlns:mc="http://schemas.openxmlformats.org/markup-compatibility/2006" xmlns:o="urn:schemas-microsoft-com:office:office" xmlns:r="http://schemas.openxmlformats.org/officeDocument/2006/relationships" xmlns:m="http://schemas.openxmlformats.org/officeDocument/2006/math" xmlns:v="urn:schemas-microsoft-com:vml" xmlns:wp14="http://schemas.microsoft.com/office/word/2010/wordprocessingDrawing" xmlns:wp="http://schemas.openxmlformats.org/drawingml/2006/wordprocessingDrawing" xmlns:w10="urn:schemas-microsoft-com:office:word" xmlns:w="http://schemas.openxmlformats.org/wordprocessingml/2006/main" xmlns:w14="http://schemas.microsoft.com/office/word/2010/wordml" xmlns:w15="http://schemas.microsoft.com/office/word/2012/wordml" xmlns:w16se="http://schemas.microsoft.com/office/word/2015/wordml/symex" xmlns:wpg="http://schemas.microsoft.com/office/word/2010/wordprocessingGroup" xmlns:wpi="http://schemas.microsoft.com/office/word/2010/wordprocessingInk" xmlns:wne="http://schemas.microsoft.com/office/word/2006/wordml" xmlns:wps="http://schemas.microsoft.com/office/word/2010/wordprocessingShape" mc:Ignorable="w14 w15 w16se wp14">
-  <w:p>
-    <w:pPr>
-      <w:pStyle w:val="a5"/>
-    </w:pPr>
-  </w:p>
-</w:ftr>
-</file>
-
-<file path=word/footer3.xml><?xml version="1.0" encoding="utf-8"?>
-<w:ftr xmlns:wpc="http://schemas.microsoft.com/office/word/2010/wordprocessingCanvas" xmlns:cx="http://schemas.microsoft.com/office/drawing/2014/chartex" xmlns:cx1="http://schemas.microsoft.com/office/drawing/2015/9/8/chartex" xmlns:mc="http://schemas.openxmlformats.org/markup-compatibility/2006" xmlns:o="urn:schemas-microsoft-com:office:office" xmlns:r="http://schemas.openxmlformats.org/officeDocument/2006/relationships" xmlns:m="http://schemas.openxmlformats.org/officeDocument/2006/math" xmlns:v="urn:schemas-microsoft-com:vml" xmlns:wp14="http://schemas.microsoft.com/office/word/2010/wordprocessingDrawing" xmlns:wp="http://schemas.openxmlformats.org/drawingml/2006/wordprocessingDrawing" xmlns:w10="urn:schemas-microsoft-com:office:word" xmlns:w="http://schemas.openxmlformats.org/wordprocessingml/2006/main" xmlns:w14="http://schemas.microsoft.com/office/word/2010/wordml" xmlns:w15="http://schemas.microsoft.com/office/word/2012/wordml" xmlns:w16se="http://schemas.microsoft.com/office/word/2015/wordml/symex" xmlns:wpg="http://schemas.microsoft.com/office/word/2010/wordprocessingGroup" xmlns:wpi="http://schemas.microsoft.com/office/word/2010/wordprocessingInk" xmlns:wne="http://schemas.microsoft.com/office/word/2006/wordml" xmlns:wps="http://schemas.microsoft.com/office/word/2010/wordprocessingShape" mc:Ignorable="w14 w15 w16se wp14">
-  <w:p>
-    <w:pPr>
-      <w:pStyle w:val="a5"/>
-    </w:pPr>
-  </w:p>
-</w:ftr>
-</file>
-
 <file path=word/footnotes.xml><?xml version="1.0" encoding="utf-8"?>
 <w:footnotes xmlns:wpc="http://schemas.microsoft.com/office/word/2010/wordprocessingCanvas" xmlns:cx="http://schemas.microsoft.com/office/drawing/2014/chartex" xmlns:cx1="http://schemas.microsoft.com/office/drawing/2015/9/8/chartex" xmlns:mc="http://schemas.openxmlformats.org/markup-compatibility/2006" xmlns:o="urn:schemas-microsoft-com:office:office" xmlns:r="http://schemas.openxmlformats.org/officeDocument/2006/relationships" xmlns:m="http://schemas.openxmlformats.org/officeDocument/2006/math" xmlns:v="urn:schemas-microsoft-com:vml" xmlns:wp14="http://schemas.microsoft.com/office/word/2010/wordprocessingDrawing" xmlns:wp="http://schemas.openxmlformats.org/drawingml/2006/wordprocessingDrawing" xmlns:w10="urn:schemas-microsoft-com:office:word" xmlns:w="http://schemas.openxmlformats.org/wordprocessingml/2006/main" xmlns:w14="http://schemas.microsoft.com/office/word/2010/wordml" xmlns:w15="http://schemas.microsoft.com/office/word/2012/wordml" xmlns:w16se="http://schemas.microsoft.com/office/word/2015/wordml/symex" xmlns:wpg="http://schemas.microsoft.com/office/word/2010/wordprocessingGroup" xmlns:wpi="http://schemas.microsoft.com/office/word/2010/wordprocessingInk" xmlns:wne="http://schemas.microsoft.com/office/word/2006/wordml" xmlns:wps="http://schemas.microsoft.com/office/word/2010/wordprocessingShape" mc:Ignorable="w14 w15 w16se wp14">
   <w:footnote w:type="separator" w:id="-1">
@@ -241,38 +367,6 @@
     </w:p>
   </w:footnote>
 </w:footnotes>
-</file>
-
-<file path=word/header1.xml><?xml version="1.0" encoding="utf-8"?>
-<w:hdr xmlns:wpc="http://schemas.microsoft.com/office/word/2010/wordprocessingCanvas" xmlns:cx="http://schemas.microsoft.com/office/drawing/2014/chartex" xmlns:cx1="http://schemas.microsoft.com/office/drawing/2015/9/8/chartex" xmlns:mc="http://schemas.openxmlformats.org/markup-compatibility/2006" xmlns:o="urn:schemas-microsoft-com:office:office" xmlns:r="http://schemas.openxmlformats.org/officeDocument/2006/relationships" xmlns:m="http://schemas.openxmlformats.org/officeDocument/2006/math" xmlns:v="urn:schemas-microsoft-com:vml" xmlns:wp14="http://schemas.microsoft.com/office/word/2010/wordprocessingDrawing" xmlns:wp="http://schemas.openxmlformats.org/drawingml/2006/wordprocessingDrawing" xmlns:w10="urn:schemas-microsoft-com:office:word" xmlns:w="http://schemas.openxmlformats.org/wordprocessingml/2006/main" xmlns:w14="http://schemas.microsoft.com/office/word/2010/wordml" xmlns:w15="http://schemas.microsoft.com/office/word/2012/wordml" xmlns:w16se="http://schemas.microsoft.com/office/word/2015/wordml/symex" xmlns:wpg="http://schemas.microsoft.com/office/word/2010/wordprocessingGroup" xmlns:wpi="http://schemas.microsoft.com/office/word/2010/wordprocessingInk" xmlns:wne="http://schemas.microsoft.com/office/word/2006/wordml" xmlns:wps="http://schemas.microsoft.com/office/word/2010/wordprocessingShape" mc:Ignorable="w14 w15 w16se wp14">
-  <w:p>
-    <w:pPr>
-      <w:pStyle w:val="a4"/>
-    </w:pPr>
-  </w:p>
-</w:hdr>
-</file>
-
-<file path=word/header2.xml><?xml version="1.0" encoding="utf-8"?>
-<w:hdr xmlns:wpc="http://schemas.microsoft.com/office/word/2010/wordprocessingCanvas" xmlns:cx="http://schemas.microsoft.com/office/drawing/2014/chartex" xmlns:cx1="http://schemas.microsoft.com/office/drawing/2015/9/8/chartex" xmlns:mc="http://schemas.openxmlformats.org/markup-compatibility/2006" xmlns:o="urn:schemas-microsoft-com:office:office" xmlns:r="http://schemas.openxmlformats.org/officeDocument/2006/relationships" xmlns:m="http://schemas.openxmlformats.org/officeDocument/2006/math" xmlns:v="urn:schemas-microsoft-com:vml" xmlns:wp14="http://schemas.microsoft.com/office/word/2010/wordprocessingDrawing" xmlns:wp="http://schemas.openxmlformats.org/drawingml/2006/wordprocessingDrawing" xmlns:w10="urn:schemas-microsoft-com:office:word" xmlns:w="http://schemas.openxmlformats.org/wordprocessingml/2006/main" xmlns:w14="http://schemas.microsoft.com/office/word/2010/wordml" xmlns:w15="http://schemas.microsoft.com/office/word/2012/wordml" xmlns:w16se="http://schemas.microsoft.com/office/word/2015/wordml/symex" xmlns:wpg="http://schemas.microsoft.com/office/word/2010/wordprocessingGroup" xmlns:wpi="http://schemas.microsoft.com/office/word/2010/wordprocessingInk" xmlns:wne="http://schemas.microsoft.com/office/word/2006/wordml" xmlns:wps="http://schemas.microsoft.com/office/word/2010/wordprocessingShape" mc:Ignorable="w14 w15 w16se wp14">
-  <w:p>
-    <w:pPr>
-      <w:pStyle w:val="a4"/>
-    </w:pPr>
-    <w:bookmarkStart w:id="0" w:name="_GoBack"/>
-    <w:bookmarkEnd w:id="0"/>
-  </w:p>
-</w:hdr>
-</file>
-
-<file path=word/header3.xml><?xml version="1.0" encoding="utf-8"?>
-<w:hdr xmlns:wpc="http://schemas.microsoft.com/office/word/2010/wordprocessingCanvas" xmlns:cx="http://schemas.microsoft.com/office/drawing/2014/chartex" xmlns:cx1="http://schemas.microsoft.com/office/drawing/2015/9/8/chartex" xmlns:mc="http://schemas.openxmlformats.org/markup-compatibility/2006" xmlns:o="urn:schemas-microsoft-com:office:office" xmlns:r="http://schemas.openxmlformats.org/officeDocument/2006/relationships" xmlns:m="http://schemas.openxmlformats.org/officeDocument/2006/math" xmlns:v="urn:schemas-microsoft-com:vml" xmlns:wp14="http://schemas.microsoft.com/office/word/2010/wordprocessingDrawing" xmlns:wp="http://schemas.openxmlformats.org/drawingml/2006/wordprocessingDrawing" xmlns:w10="urn:schemas-microsoft-com:office:word" xmlns:w="http://schemas.openxmlformats.org/wordprocessingml/2006/main" xmlns:w14="http://schemas.microsoft.com/office/word/2010/wordml" xmlns:w15="http://schemas.microsoft.com/office/word/2012/wordml" xmlns:w16se="http://schemas.microsoft.com/office/word/2015/wordml/symex" xmlns:wpg="http://schemas.microsoft.com/office/word/2010/wordprocessingGroup" xmlns:wpi="http://schemas.microsoft.com/office/word/2010/wordprocessingInk" xmlns:wne="http://schemas.microsoft.com/office/word/2006/wordml" xmlns:wps="http://schemas.microsoft.com/office/word/2010/wordprocessingShape" mc:Ignorable="w14 w15 w16se wp14">
-  <w:p>
-    <w:pPr>
-      <w:pStyle w:val="a4"/>
-    </w:pPr>
-  </w:p>
-</w:hdr>
 </file>
 
 <file path=word/numbering.xml><?xml version="1.0" encoding="utf-8"?>

</xml_diff>